<commit_message>
Работа Signed-off-by: lokkiser <lipa1233@mail.ru>
</commit_message>
<xml_diff>
--- a/Внешний вид главной страницы.docx
+++ b/Внешний вид главной страницы.docx
@@ -1,6 +1,6 @@
 
 <file path=word/document.xml><?xml version="1.0" encoding="utf-8"?>
-<w:document xmlns:wpc="http://schemas.microsoft.com/office/word/2010/wordprocessingCanvas" xmlns:cx="http://schemas.microsoft.com/office/drawing/2014/chartex" xmlns:cx1="http://schemas.microsoft.com/office/drawing/2015/9/8/chartex" xmlns:cx2="http://schemas.microsoft.com/office/drawing/2015/10/21/chartex" xmlns:cx3="http://schemas.microsoft.com/office/drawing/2016/5/9/chartex" xmlns:cx4="http://schemas.microsoft.com/office/drawing/2016/5/10/chartex" xmlns:cx5="http://schemas.microsoft.com/office/drawing/2016/5/11/chartex" xmlns:cx6="http://schemas.microsoft.com/office/drawing/2016/5/12/chartex" xmlns:cx7="http://schemas.microsoft.com/office/drawing/2016/5/13/chartex" xmlns:cx8="http://schemas.microsoft.com/office/drawing/2016/5/14/chartex" xmlns:mc="http://schemas.openxmlformats.org/markup-compatibility/2006" xmlns:aink="http://schemas.microsoft.com/office/drawing/2016/ink" xmlns:am3d="http://schemas.microsoft.com/office/drawing/2017/model3d" xmlns:o="urn:schemas-microsoft-com:office:office" xmlns:r="http://schemas.openxmlformats.org/officeDocument/2006/relationships" xmlns:m="http://schemas.openxmlformats.org/officeDocument/2006/math" xmlns:v="urn:schemas-microsoft-com:vml" xmlns:wp14="http://schemas.microsoft.com/office/word/2010/wordprocessingDrawing" xmlns:wp="http://schemas.openxmlformats.org/drawingml/2006/wordprocessingDrawing" xmlns:w10="urn:schemas-microsoft-com:office:word" xmlns:w="http://schemas.openxmlformats.org/wordprocessingml/2006/main" xmlns:w14="http://schemas.microsoft.com/office/word/2010/wordml" xmlns:w15="http://schemas.microsoft.com/office/word/2012/wordml" xmlns:w16cex="http://schemas.microsoft.com/office/word/2018/wordml/cex" xmlns:w16cid="http://schemas.microsoft.com/office/word/2016/wordml/cid" xmlns:w16="http://schemas.microsoft.com/office/word/2018/wordml" xmlns:w16se="http://schemas.microsoft.com/office/word/2015/wordml/symex" xmlns:wpg="http://schemas.microsoft.com/office/word/2010/wordprocessingGroup" xmlns:wpi="http://schemas.microsoft.com/office/word/2010/wordprocessingInk" xmlns:wne="http://schemas.microsoft.com/office/word/2006/wordml" xmlns:wps="http://schemas.microsoft.com/office/word/2010/wordprocessingShape" mc:Ignorable="w14 w15 w16se w16cid w16 w16cex wp14">
+<w:document xmlns:wpc="http://schemas.microsoft.com/office/word/2010/wordprocessingCanvas" xmlns:cx="http://schemas.microsoft.com/office/drawing/2014/chartex" xmlns:cx1="http://schemas.microsoft.com/office/drawing/2015/9/8/chartex" xmlns:cx2="http://schemas.microsoft.com/office/drawing/2015/10/21/chartex" xmlns:cx3="http://schemas.microsoft.com/office/drawing/2016/5/9/chartex" xmlns:cx4="http://schemas.microsoft.com/office/drawing/2016/5/10/chartex" xmlns:cx5="http://schemas.microsoft.com/office/drawing/2016/5/11/chartex" xmlns:cx6="http://schemas.microsoft.com/office/drawing/2016/5/12/chartex" xmlns:cx7="http://schemas.microsoft.com/office/drawing/2016/5/13/chartex" xmlns:cx8="http://schemas.microsoft.com/office/drawing/2016/5/14/chartex" xmlns:mc="http://schemas.openxmlformats.org/markup-compatibility/2006" xmlns:aink="http://schemas.microsoft.com/office/drawing/2016/ink" xmlns:am3d="http://schemas.microsoft.com/office/drawing/2017/model3d" xmlns:o="urn:schemas-microsoft-com:office:office" xmlns:r="http://schemas.openxmlformats.org/officeDocument/2006/relationships" xmlns:m="http://schemas.openxmlformats.org/officeDocument/2006/math" xmlns:v="urn:schemas-microsoft-com:vml" xmlns:wp14="http://schemas.microsoft.com/office/word/2010/wordprocessingDrawing" xmlns:wp="http://schemas.openxmlformats.org/drawingml/2006/wordprocessingDrawing" xmlns:w10="urn:schemas-microsoft-com:office:word" xmlns:w="http://schemas.openxmlformats.org/wordprocessingml/2006/main" xmlns:w14="http://schemas.microsoft.com/office/word/2010/wordml" xmlns:w15="http://schemas.microsoft.com/office/word/2012/wordml" xmlns:w16cid="http://schemas.microsoft.com/office/word/2016/wordml/cid" xmlns:w16se="http://schemas.microsoft.com/office/word/2015/wordml/symex" xmlns:wpg="http://schemas.microsoft.com/office/word/2010/wordprocessingGroup" xmlns:wpi="http://schemas.microsoft.com/office/word/2010/wordprocessingInk" xmlns:wne="http://schemas.microsoft.com/office/word/2006/wordml" xmlns:wps="http://schemas.microsoft.com/office/word/2010/wordprocessingShape" mc:Ignorable="w14 w15 w16se w16cid wp14">
   <w:body>
     <w:p>
       <w:r>
@@ -8,7 +8,7 @@
           <w:noProof/>
         </w:rPr>
         <w:drawing>
-          <wp:inline distT="0" distB="0" distL="0" distR="0" wp14:anchorId="0B05503F" wp14:editId="2EA3F93C">
+          <wp:inline distT="0" distB="0" distL="0" distR="0" wp14:anchorId="62928B8D" wp14:editId="2B0093FD">
             <wp:extent cx="4867275" cy="4191000"/>
             <wp:effectExtent l="0" t="0" r="9525" b="0"/>
             <wp:docPr id="1" name="Рисунок 1"/>
@@ -49,17 +49,14 @@
         <w:br w:type="page"/>
       </w:r>
     </w:p>
-    <w:p>
-      <w:bookmarkStart w:id="0" w:name="_GoBack"/>
-      <w:bookmarkEnd w:id="0"/>
-    </w:p>
+    <w:p/>
     <w:p>
       <w:r>
         <w:rPr>
           <w:noProof/>
         </w:rPr>
         <w:drawing>
-          <wp:inline distT="0" distB="0" distL="0" distR="0" wp14:anchorId="4B066E4B" wp14:editId="50C204FE">
+          <wp:inline distT="0" distB="0" distL="0" distR="0" wp14:anchorId="503A1CBD" wp14:editId="606D519B">
             <wp:extent cx="3800475" cy="3869996"/>
             <wp:effectExtent l="0" t="0" r="0" b="0"/>
             <wp:docPr id="4" name="Рисунок 4"/>
@@ -121,6 +118,9 @@
     </w:p>
     <w:p>
       <w:r>
+        <w:rPr>
+          <w:highlight w:val="green"/>
+        </w:rPr>
         <w:t>Добавить текущее время. По-хорошему брать системное время раз в секунду или чаще.</w:t>
       </w:r>
     </w:p>
@@ -130,175 +130,226 @@
       </w:r>
     </w:p>
     <w:p>
+      <w:r>
+        <w:rPr>
+          <w:highlight w:val="green"/>
+        </w:rPr>
+        <w:t xml:space="preserve">Добавить два индикатора с подписями </w:t>
+      </w:r>
+      <w:r>
+        <w:rPr>
+          <w:highlight w:val="green"/>
+          <w:lang w:val="en-US"/>
+        </w:rPr>
+        <w:t>NTP</w:t>
+      </w:r>
+      <w:r>
+        <w:rPr>
+          <w:highlight w:val="green"/>
+        </w:rPr>
+        <w:t>1 трёх состояний следующих цветов:</w:t>
+      </w:r>
+      <w:r>
+        <w:rPr>
+          <w:highlight w:val="green"/>
+        </w:rPr>
+        <w:t xml:space="preserve"> </w:t>
+      </w:r>
+      <w:proofErr w:type="gramStart"/>
+      <w:r>
+        <w:rPr>
+          <w:highlight w:val="green"/>
+        </w:rPr>
+        <w:t>зелёный</w:t>
+      </w:r>
+      <w:r>
+        <w:rPr>
+          <w:highlight w:val="green"/>
+        </w:rPr>
+        <w:t xml:space="preserve"> </w:t>
+      </w:r>
+      <w:r>
+        <w:rPr>
+          <w:highlight w:val="green"/>
+        </w:rPr>
+        <w:t>,</w:t>
+      </w:r>
+      <w:proofErr w:type="gramEnd"/>
+      <w:r>
+        <w:rPr>
+          <w:highlight w:val="green"/>
+        </w:rPr>
+        <w:t xml:space="preserve"> жёлтый, красный.</w:t>
+      </w:r>
+      <w:r>
+        <w:t xml:space="preserve"> </w:t>
+      </w:r>
+      <w:r>
+        <w:t xml:space="preserve">Зелёный </w:t>
+      </w:r>
+      <w:r>
+        <w:rPr>
+          <w:lang w:val="en-US"/>
+        </w:rPr>
+        <w:t>stratum</w:t>
+      </w:r>
+      <w:r>
+        <w:t xml:space="preserve"> 1, </w:t>
+      </w:r>
+      <w:r>
+        <w:t xml:space="preserve">красный </w:t>
+      </w:r>
+      <w:r>
+        <w:rPr>
+          <w:lang w:val="en-US"/>
+        </w:rPr>
+        <w:t>stratum</w:t>
+      </w:r>
+      <w:r>
+        <w:t xml:space="preserve"> 15, </w:t>
+      </w:r>
+      <w:r>
+        <w:t xml:space="preserve">жёлтый в промежутках </w:t>
+      </w:r>
+    </w:p>
+    <w:p>
+      <w:r>
+        <w:t xml:space="preserve">Заменить надписи на </w:t>
+      </w:r>
+    </w:p>
+    <w:p>
       <w:pPr>
         <w:rPr>
+          <w:highlight w:val="green"/>
+        </w:rPr>
+      </w:pPr>
+      <w:r>
+        <w:rPr>
+          <w:highlight w:val="green"/>
+        </w:rPr>
+        <w:t>Панель управления Системой Судового Единого Времени (ССЕВ)</w:t>
+      </w:r>
+      <w:r>
+        <w:rPr>
+          <w:highlight w:val="green"/>
+        </w:rPr>
+        <w:br/>
+      </w:r>
+      <w:r>
+        <w:rPr>
+          <w:highlight w:val="green"/>
           <w:lang w:val="en-US"/>
         </w:rPr>
-      </w:pPr>
-      <w:r>
-        <w:t>Добавить два индикатора</w:t>
-      </w:r>
-      <w:r>
-        <w:t xml:space="preserve"> </w:t>
-      </w:r>
-      <w:r>
-        <w:t xml:space="preserve">с подписями </w:t>
-      </w:r>
-      <w:r>
-        <w:rPr>
+        <w:t>Control</w:t>
+      </w:r>
+      <w:r>
+        <w:rPr>
+          <w:highlight w:val="green"/>
+        </w:rPr>
+        <w:t xml:space="preserve"> </w:t>
+      </w:r>
+      <w:r>
+        <w:rPr>
+          <w:highlight w:val="green"/>
           <w:lang w:val="en-US"/>
         </w:rPr>
-        <w:t>NTP</w:t>
-      </w:r>
-      <w:r>
-        <w:t>1</w:t>
-      </w:r>
-      <w:r>
-        <w:t xml:space="preserve"> трёх состояний следующих цветов</w:t>
-      </w:r>
-      <w:r>
-        <w:t>:</w:t>
-      </w:r>
-      <w:r>
-        <w:t xml:space="preserve"> </w:t>
-      </w:r>
-      <w:proofErr w:type="gramStart"/>
-      <w:r>
-        <w:t>зелёный</w:t>
-      </w:r>
-      <w:r>
-        <w:t xml:space="preserve"> </w:t>
-      </w:r>
-      <w:r>
-        <w:t>,</w:t>
-      </w:r>
-      <w:proofErr w:type="gramEnd"/>
-      <w:r>
-        <w:t xml:space="preserve"> жёлтый, красный.</w:t>
-      </w:r>
-      <w:r>
-        <w:t xml:space="preserve"> </w:t>
-      </w:r>
-      <w:r>
-        <w:t xml:space="preserve">Зелёный </w:t>
-      </w:r>
-      <w:r>
-        <w:rPr>
+        <w:t>panel</w:t>
+      </w:r>
+      <w:r>
+        <w:rPr>
+          <w:highlight w:val="green"/>
+        </w:rPr>
+        <w:t xml:space="preserve"> </w:t>
+      </w:r>
+      <w:r>
+        <w:rPr>
+          <w:highlight w:val="green"/>
           <w:lang w:val="en-US"/>
         </w:rPr>
-        <w:t xml:space="preserve">stratum 1, </w:t>
-      </w:r>
-      <w:r>
-        <w:t xml:space="preserve">красный </w:t>
-      </w:r>
-      <w:r>
-        <w:rPr>
+        <w:t>of</w:t>
+      </w:r>
+      <w:r>
+        <w:rPr>
+          <w:highlight w:val="green"/>
+        </w:rPr>
+        <w:t xml:space="preserve"> </w:t>
+      </w:r>
+      <w:r>
+        <w:rPr>
+          <w:highlight w:val="green"/>
           <w:lang w:val="en-US"/>
         </w:rPr>
-        <w:t xml:space="preserve">stratum 15, </w:t>
-      </w:r>
-      <w:r>
-        <w:t xml:space="preserve">жёлтый в промежутках </w:t>
-      </w:r>
-    </w:p>
-    <w:p>
-      <w:r>
-        <w:t xml:space="preserve">Заменить надписи на </w:t>
-      </w:r>
-    </w:p>
-    <w:p>
-      <w:r>
-        <w:t>Панель управления Системой Судового Единого Времени (ССЕВ)</w:t>
-      </w:r>
-      <w:r>
-        <w:br/>
-      </w:r>
-      <w:r>
-        <w:rPr>
+        <w:t>System</w:t>
+      </w:r>
+      <w:r>
+        <w:rPr>
+          <w:highlight w:val="green"/>
+        </w:rPr>
+        <w:t xml:space="preserve"> </w:t>
+      </w:r>
+      <w:r>
+        <w:rPr>
+          <w:highlight w:val="green"/>
           <w:lang w:val="en-US"/>
         </w:rPr>
-        <w:t>Control</w:t>
-      </w:r>
-      <w:r>
-        <w:t xml:space="preserve"> </w:t>
-      </w:r>
-      <w:r>
-        <w:rPr>
+        <w:t>of</w:t>
+      </w:r>
+      <w:r>
+        <w:rPr>
+          <w:highlight w:val="green"/>
+        </w:rPr>
+        <w:t xml:space="preserve"> </w:t>
+      </w:r>
+      <w:r>
+        <w:rPr>
+          <w:highlight w:val="green"/>
           <w:lang w:val="en-US"/>
         </w:rPr>
-        <w:t>panel</w:t>
-      </w:r>
-      <w:r>
-        <w:t xml:space="preserve"> </w:t>
-      </w:r>
-      <w:r>
-        <w:rPr>
+        <w:t>Uniform</w:t>
+      </w:r>
+      <w:r>
+        <w:rPr>
+          <w:highlight w:val="green"/>
+        </w:rPr>
+        <w:t xml:space="preserve"> </w:t>
+      </w:r>
+      <w:r>
+        <w:rPr>
+          <w:highlight w:val="green"/>
           <w:lang w:val="en-US"/>
         </w:rPr>
-        <w:t>of</w:t>
-      </w:r>
-      <w:r>
-        <w:t xml:space="preserve"> </w:t>
-      </w:r>
-      <w:r>
-        <w:rPr>
-          <w:lang w:val="en-US"/>
-        </w:rPr>
-        <w:t>System</w:t>
-      </w:r>
-      <w:r>
-        <w:t xml:space="preserve"> </w:t>
-      </w:r>
-      <w:r>
-        <w:rPr>
-          <w:lang w:val="en-US"/>
-        </w:rPr>
-        <w:t>of</w:t>
-      </w:r>
-      <w:r>
-        <w:t xml:space="preserve"> </w:t>
-      </w:r>
-      <w:r>
-        <w:rPr>
-          <w:lang w:val="en-US"/>
-        </w:rPr>
-        <w:t>Uniform</w:t>
-      </w:r>
-      <w:r>
-        <w:t xml:space="preserve"> </w:t>
-      </w:r>
-      <w:r>
-        <w:rPr>
-          <w:lang w:val="en-US"/>
-        </w:rPr>
         <w:t>Time</w:t>
       </w:r>
       <w:r>
-        <w:t xml:space="preserve"> </w:t>
-      </w:r>
-      <w:r>
-        <w:t>под вопросом, пока так</w:t>
-      </w:r>
-      <w:r>
-        <w:t xml:space="preserve"> </w:t>
-      </w:r>
-    </w:p>
-    <w:p>
-      <w:pPr>
-        <w:rPr>
-          <w:lang w:val="en-US"/>
-        </w:rPr>
-      </w:pPr>
-      <w:r>
+        <w:rPr>
+          <w:highlight w:val="green"/>
+        </w:rPr>
+        <w:t xml:space="preserve"> под вопросом, пока так </w:t>
+      </w:r>
+    </w:p>
+    <w:p>
+      <w:r>
+        <w:rPr>
+          <w:highlight w:val="green"/>
+        </w:rPr>
         <w:t xml:space="preserve">При смене адреса делать </w:t>
       </w:r>
       <w:proofErr w:type="spellStart"/>
       <w:r>
+        <w:rPr>
+          <w:highlight w:val="green"/>
+        </w:rPr>
         <w:t>редирект</w:t>
       </w:r>
       <w:proofErr w:type="spellEnd"/>
       <w:r>
-        <w:t xml:space="preserve"> на новый адрес. </w:t>
+        <w:rPr>
+          <w:highlight w:val="green"/>
+        </w:rPr>
+        <w:t xml:space="preserve"> на новый адрес.</w:t>
+      </w:r>
+      <w:r>
+        <w:t xml:space="preserve"> </w:t>
       </w:r>
     </w:p>
     <w:p/>
@@ -321,7 +372,7 @@
         </w:rPr>
         <w:lastRenderedPageBreak/>
         <w:drawing>
-          <wp:inline distT="0" distB="0" distL="0" distR="0">
+          <wp:inline distT="0" distB="0" distL="0" distR="0" wp14:anchorId="5CE08412" wp14:editId="2C377B6F">
             <wp:extent cx="4114800" cy="4190071"/>
             <wp:effectExtent l="0" t="0" r="0" b="1270"/>
             <wp:docPr id="5" name="Рисунок 5"/>
@@ -379,10 +430,7 @@
     </w:p>
     <w:p>
       <w:r>
-        <w:t xml:space="preserve">Внешний вид </w:t>
-      </w:r>
-      <w:r>
-        <w:t xml:space="preserve">страницы смена времени (на данный момент) </w:t>
+        <w:t xml:space="preserve">Внешний вид страницы смена времени (на данный момент) </w:t>
       </w:r>
       <w:r>
         <w:t>/</w:t>
@@ -414,128 +462,134 @@
     </w:p>
     <w:p>
       <w:r>
-        <w:t xml:space="preserve">Добавить кнопку домой в виде домика, стрелку назад </w:t>
+        <w:rPr>
+          <w:highlight w:val="green"/>
+        </w:rPr>
+        <w:t>Добавить кнопку домой в виде домика, стрелку назад</w:t>
+      </w:r>
+      <w:bookmarkStart w:id="0" w:name="_GoBack"/>
+      <w:bookmarkEnd w:id="0"/>
+      <w:r>
+        <w:t xml:space="preserve"> </w:t>
       </w:r>
     </w:p>
     <w:p/>
     <w:p>
       <w:r>
-        <w:t xml:space="preserve">Заменить надписи на </w:t>
-      </w:r>
-    </w:p>
-    <w:p>
-      <w:r>
+        <w:rPr>
+          <w:highlight w:val="green"/>
+        </w:rPr>
+        <w:t>Заменить надписи на</w:t>
+      </w:r>
+      <w:r>
+        <w:t xml:space="preserve"> </w:t>
+      </w:r>
+    </w:p>
+    <w:p>
+      <w:pPr>
+        <w:rPr>
+          <w:highlight w:val="green"/>
+        </w:rPr>
+      </w:pPr>
+      <w:r>
+        <w:rPr>
+          <w:highlight w:val="green"/>
+        </w:rPr>
         <w:t xml:space="preserve">Заглавное: </w:t>
       </w:r>
       <w:r>
+        <w:rPr>
+          <w:highlight w:val="green"/>
+        </w:rPr>
         <w:t>У</w:t>
       </w:r>
       <w:r>
+        <w:rPr>
+          <w:highlight w:val="green"/>
+        </w:rPr>
         <w:t>становка сдвига времени</w:t>
       </w:r>
       <w:r>
-        <w:t xml:space="preserve"> </w:t>
-      </w:r>
-      <w:r>
-        <w:rPr>
+        <w:rPr>
+          <w:highlight w:val="green"/>
+        </w:rPr>
+        <w:t xml:space="preserve"> </w:t>
+      </w:r>
+      <w:r>
+        <w:rPr>
+          <w:highlight w:val="green"/>
           <w:lang w:val="en-US"/>
         </w:rPr>
         <w:t>offset</w:t>
       </w:r>
     </w:p>
     <w:p>
-      <w:pPr>
-        <w:rPr>
-          <w:lang w:val="en-US"/>
-        </w:rPr>
-      </w:pPr>
-      <w:r>
+      <w:r>
+        <w:rPr>
+          <w:highlight w:val="green"/>
+        </w:rPr>
         <w:t xml:space="preserve">Внизу подпись: установка сдвига времени относительно данных </w:t>
       </w:r>
       <w:r>
+        <w:rPr>
+          <w:highlight w:val="green"/>
+        </w:rPr>
         <w:t>внешних приёмников в + или -</w:t>
       </w:r>
       <w:r>
+        <w:rPr>
+          <w:highlight w:val="green"/>
+        </w:rPr>
         <w:t>, Внимание! Время обновления времени 15 секунд</w:t>
       </w:r>
       <w:r>
+        <w:rPr>
+          <w:highlight w:val="green"/>
+        </w:rPr>
         <w:t xml:space="preserve"> на </w:t>
       </w:r>
       <w:r>
+        <w:rPr>
+          <w:highlight w:val="green"/>
+        </w:rPr>
         <w:t>сервере времени</w:t>
       </w:r>
       <w:r>
+        <w:rPr>
+          <w:highlight w:val="green"/>
+        </w:rPr>
         <w:t xml:space="preserve"> с момента </w:t>
       </w:r>
       <w:r>
+        <w:rPr>
+          <w:highlight w:val="green"/>
+        </w:rPr>
         <w:t>нажатия кнопки сохранить</w:t>
       </w:r>
       <w:r>
+        <w:rPr>
+          <w:highlight w:val="green"/>
+        </w:rPr>
         <w:t xml:space="preserve"> и далее в зависимости</w:t>
       </w:r>
       <w:r>
+        <w:rPr>
+          <w:highlight w:val="green"/>
+        </w:rPr>
         <w:t>.</w:t>
       </w:r>
       <w:r>
         <w:t xml:space="preserve"> </w:t>
       </w:r>
     </w:p>
-    <w:p>
-      <w:pPr>
-        <w:rPr>
-          <w:lang w:val="en-US"/>
-        </w:rPr>
-      </w:pPr>
-    </w:p>
-    <w:p>
-      <w:pPr>
-        <w:rPr>
-          <w:lang w:val="en-US"/>
-        </w:rPr>
-      </w:pPr>
-    </w:p>
-    <w:p>
-      <w:pPr>
-        <w:rPr>
-          <w:lang w:val="en-US"/>
-        </w:rPr>
-      </w:pPr>
-    </w:p>
-    <w:p>
-      <w:pPr>
-        <w:rPr>
-          <w:lang w:val="en-US"/>
-        </w:rPr>
-      </w:pPr>
-    </w:p>
-    <w:p>
-      <w:pPr>
-        <w:rPr>
-          <w:lang w:val="en-US"/>
-        </w:rPr>
-      </w:pPr>
-    </w:p>
-    <w:p>
-      <w:pPr>
-        <w:rPr>
-          <w:lang w:val="en-US"/>
-        </w:rPr>
-      </w:pPr>
-    </w:p>
-    <w:p>
-      <w:pPr>
-        <w:rPr>
-          <w:lang w:val="en-US"/>
-        </w:rPr>
-      </w:pPr>
-    </w:p>
-    <w:p>
-      <w:pPr>
-        <w:rPr>
-          <w:lang w:val="en-US"/>
-        </w:rPr>
-      </w:pPr>
-    </w:p>
+    <w:p/>
+    <w:p/>
+    <w:p/>
+    <w:p/>
+    <w:p/>
+    <w:p/>
+    <w:p/>
+    <w:p/>
     <w:p>
       <w:r>
         <w:t xml:space="preserve">Внешний вид страницы смена времени (на данный момент) </w:t>
@@ -569,7 +623,7 @@
           <w:noProof/>
         </w:rPr>
         <w:drawing>
-          <wp:inline distT="0" distB="0" distL="0" distR="0" wp14:anchorId="59861332" wp14:editId="6DA9AE8B">
+          <wp:inline distT="0" distB="0" distL="0" distR="0" wp14:anchorId="67872372" wp14:editId="4667A940">
             <wp:extent cx="4781550" cy="6591300"/>
             <wp:effectExtent l="0" t="0" r="0" b="0"/>
             <wp:docPr id="7" name="Рисунок 7"/>
@@ -612,21 +666,13 @@
     </w:p>
     <w:p>
       <w:r>
-        <w:t xml:space="preserve">Добавить кнопку домой в виде домика, стрелку назад </w:t>
-      </w:r>
-    </w:p>
-    <w:p/>
-    <w:p>
-      <w:r>
-        <w:t xml:space="preserve">Заменить надписи на </w:t>
-      </w:r>
-    </w:p>
-    <w:p>
-      <w:r>
-        <w:t xml:space="preserve">Заглавное: </w:t>
-      </w:r>
-      <w:r>
-        <w:t>Установка фиксированного времени</w:t>
+        <w:rPr>
+          <w:highlight w:val="green"/>
+        </w:rPr>
+        <w:t>Добавить кнопку домой в виде домика, стрелку назад</w:t>
+      </w:r>
+      <w:r>
+        <w:t xml:space="preserve"> </w:t>
       </w:r>
     </w:p>
     <w:p>
@@ -635,17 +681,37 @@
           <w:lang w:val="en-US"/>
         </w:rPr>
       </w:pPr>
-      <w:r>
-        <w:t xml:space="preserve">Внизу подпись: </w:t>
-      </w:r>
-      <w:r>
-        <w:t>у</w:t>
-      </w:r>
-      <w:r>
-        <w:t>становка фиксированного времени</w:t>
-      </w:r>
-      <w:r>
-        <w:t xml:space="preserve"> при отсутствии внешних источников происходит только при полной потере связи.</w:t>
+    </w:p>
+    <w:p>
+      <w:r>
+        <w:rPr>
+          <w:highlight w:val="green"/>
+        </w:rPr>
+        <w:t>Заменить надписи на</w:t>
+      </w:r>
+      <w:r>
+        <w:t xml:space="preserve"> </w:t>
+      </w:r>
+    </w:p>
+    <w:p>
+      <w:pPr>
+        <w:rPr>
+          <w:highlight w:val="green"/>
+        </w:rPr>
+      </w:pPr>
+      <w:r>
+        <w:rPr>
+          <w:highlight w:val="green"/>
+        </w:rPr>
+        <w:t>Заглавное: Установка фиксированного времени</w:t>
+      </w:r>
+    </w:p>
+    <w:p>
+      <w:r>
+        <w:rPr>
+          <w:highlight w:val="green"/>
+        </w:rPr>
+        <w:t>Внизу подпись: установка фиксированного времени при отсутствии внешних источников происходит только при полной потере связи.</w:t>
       </w:r>
     </w:p>
     <w:p/>
@@ -660,7 +726,7 @@
 </file>
 
 <file path=word/styles.xml><?xml version="1.0" encoding="utf-8"?>
-<w:styles xmlns:mc="http://schemas.openxmlformats.org/markup-compatibility/2006" xmlns:r="http://schemas.openxmlformats.org/officeDocument/2006/relationships" xmlns:w="http://schemas.openxmlformats.org/wordprocessingml/2006/main" xmlns:w14="http://schemas.microsoft.com/office/word/2010/wordml" xmlns:w15="http://schemas.microsoft.com/office/word/2012/wordml" xmlns:w16cex="http://schemas.microsoft.com/office/word/2018/wordml/cex" xmlns:w16cid="http://schemas.microsoft.com/office/word/2016/wordml/cid" xmlns:w16="http://schemas.microsoft.com/office/word/2018/wordml" xmlns:w16se="http://schemas.microsoft.com/office/word/2015/wordml/symex" mc:Ignorable="w14 w15 w16se w16cid w16 w16cex">
+<w:styles xmlns:mc="http://schemas.openxmlformats.org/markup-compatibility/2006" xmlns:r="http://schemas.openxmlformats.org/officeDocument/2006/relationships" xmlns:w="http://schemas.openxmlformats.org/wordprocessingml/2006/main" xmlns:w14="http://schemas.microsoft.com/office/word/2010/wordml" xmlns:w15="http://schemas.microsoft.com/office/word/2012/wordml" xmlns:w16cid="http://schemas.microsoft.com/office/word/2016/wordml/cid" xmlns:w16se="http://schemas.microsoft.com/office/word/2015/wordml/symex" mc:Ignorable="w14 w15 w16se w16cid">
   <w:docDefaults>
     <w:rPrDefault>
       <w:rPr>
@@ -1054,17 +1120,17 @@
     <w:lsdException w:name="Unresolved Mention" w:semiHidden="1" w:unhideWhenUsed="1"/>
     <w:lsdException w:name="Smart Link" w:semiHidden="1" w:unhideWhenUsed="1"/>
   </w:latentStyles>
-  <w:style w:type="paragraph" w:default="1" w:styleId="a">
+  <w:style w:type="paragraph" w:default="1" w:styleId="Normal">
     <w:name w:val="Normal"/>
     <w:qFormat/>
   </w:style>
-  <w:style w:type="character" w:default="1" w:styleId="a0">
+  <w:style w:type="character" w:default="1" w:styleId="DefaultParagraphFont">
     <w:name w:val="Default Paragraph Font"/>
     <w:uiPriority w:val="1"/>
     <w:semiHidden/>
     <w:unhideWhenUsed/>
   </w:style>
-  <w:style w:type="table" w:default="1" w:styleId="a1">
+  <w:style w:type="table" w:default="1" w:styleId="TableNormal">
     <w:name w:val="Normal Table"/>
     <w:uiPriority w:val="99"/>
     <w:semiHidden/>
@@ -1079,7 +1145,7 @@
       </w:tblCellMar>
     </w:tblPr>
   </w:style>
-  <w:style w:type="numbering" w:default="1" w:styleId="a2">
+  <w:style w:type="numbering" w:default="1" w:styleId="NoList">
     <w:name w:val="No List"/>
     <w:uiPriority w:val="99"/>
     <w:semiHidden/>

</xml_diff>